<commit_message>
fix xq bug and improve the jsp and else bug
</commit_message>
<xml_diff>
--- a/DOC/运营管理系统操作手册.docx
+++ b/DOC/运营管理系统操作手册.docx
@@ -6,7 +6,6 @@
       <w:pPr>
         <w:pStyle w:val="a3"/>
         <w:rPr>
-          <w:rFonts w:hint="eastAsia"/>
           <w:sz w:val="44"/>
           <w:szCs w:val="44"/>
         </w:rPr>
@@ -27,9 +26,6 @@
           <w:ilvl w:val="0"/>
           <w:numId w:val="3"/>
         </w:numPr>
-        <w:rPr>
-          <w:rFonts w:hint="eastAsia"/>
-        </w:rPr>
       </w:pPr>
       <w:r>
         <w:rPr>
@@ -41,9 +37,6 @@
     <w:p>
       <w:pPr>
         <w:ind w:firstLineChars="236" w:firstLine="566"/>
-        <w:rPr>
-          <w:rFonts w:hint="eastAsia"/>
-        </w:rPr>
       </w:pPr>
       <w:r>
         <w:rPr>
@@ -55,9 +48,6 @@
     <w:p>
       <w:pPr>
         <w:ind w:firstLineChars="236" w:firstLine="566"/>
-        <w:rPr>
-          <w:rFonts w:hint="eastAsia"/>
-        </w:rPr>
       </w:pPr>
       <w:r>
         <w:rPr>
@@ -69,9 +59,6 @@
     <w:p>
       <w:pPr>
         <w:ind w:firstLineChars="236" w:firstLine="566"/>
-        <w:rPr>
-          <w:rFonts w:hint="eastAsia"/>
-        </w:rPr>
       </w:pPr>
       <w:r>
         <w:rPr>
@@ -132,15 +119,10 @@
         </w:rPr>
         <w:t>。</w:t>
       </w:r>
-      <w:bookmarkStart w:id="0" w:name="_GoBack"/>
-      <w:bookmarkEnd w:id="0"/>
     </w:p>
     <w:p>
       <w:pPr>
         <w:ind w:firstLineChars="236" w:firstLine="566"/>
-        <w:rPr>
-          <w:rFonts w:hint="eastAsia"/>
-        </w:rPr>
       </w:pPr>
       <w:r>
         <w:rPr>
@@ -150,11 +132,6 @@
       </w:r>
     </w:p>
     <w:p>
-      <w:pPr>
-        <w:rPr>
-          <w:rFonts w:hint="eastAsia"/>
-        </w:rPr>
-      </w:pPr>
       <w:r>
         <w:rPr>
           <w:noProof/>
@@ -210,11 +187,6 @@
       </w:r>
     </w:p>
     <w:p>
-      <w:pPr>
-        <w:rPr>
-          <w:rFonts w:hint="eastAsia"/>
-        </w:rPr>
-      </w:pPr>
       <w:r>
         <w:rPr>
           <w:noProof/>
@@ -276,9 +248,6 @@
           <w:ilvl w:val="0"/>
           <w:numId w:val="3"/>
         </w:numPr>
-        <w:rPr>
-          <w:rFonts w:hint="eastAsia"/>
-        </w:rPr>
       </w:pPr>
       <w:r>
         <w:rPr>
@@ -297,9 +266,6 @@
     <w:p>
       <w:pPr>
         <w:ind w:firstLineChars="236" w:firstLine="566"/>
-        <w:rPr>
-          <w:rFonts w:hint="eastAsia"/>
-        </w:rPr>
       </w:pPr>
       <w:r>
         <w:rPr>
@@ -349,9 +315,6 @@
     <w:p>
       <w:pPr>
         <w:ind w:firstLineChars="236" w:firstLine="566"/>
-        <w:rPr>
-          <w:rFonts w:hint="eastAsia"/>
-        </w:rPr>
       </w:pPr>
       <w:r>
         <w:rPr>
@@ -359,22 +322,32 @@
         </w:rPr>
         <w:t>地址：</w:t>
       </w:r>
-      <w:hyperlink r:id="rId11" w:history="1">
-        <w:r>
-          <w:rPr>
-            <w:rStyle w:val="ac"/>
-            <w:rFonts w:hint="eastAsia"/>
-          </w:rPr>
-          <w:t>http://192.168.235.241:8080</w:t>
-        </w:r>
-      </w:hyperlink>
+      <w:r>
+        <w:fldChar w:fldCharType="begin"/>
+      </w:r>
+      <w:r>
+        <w:instrText xml:space="preserve"> HYPERLINK "http://192.168.235.241:8080" </w:instrText>
+      </w:r>
+      <w:r>
+        <w:fldChar w:fldCharType="separate"/>
+      </w:r>
+      <w:r>
+        <w:rPr>
+          <w:rStyle w:val="ac"/>
+          <w:rFonts w:hint="eastAsia"/>
+        </w:rPr>
+        <w:t>http://192.168.235.241:8080</w:t>
+      </w:r>
+      <w:r>
+        <w:rPr>
+          <w:rStyle w:val="ac"/>
+        </w:rPr>
+        <w:fldChar w:fldCharType="end"/>
+      </w:r>
     </w:p>
     <w:p>
       <w:pPr>
         <w:ind w:firstLineChars="236" w:firstLine="566"/>
-        <w:rPr>
-          <w:rFonts w:hint="eastAsia"/>
-        </w:rPr>
       </w:pPr>
       <w:r>
         <w:rPr>
@@ -396,11 +369,6 @@
       </w:r>
     </w:p>
     <w:p>
-      <w:pPr>
-        <w:rPr>
-          <w:rFonts w:hint="eastAsia"/>
-        </w:rPr>
-      </w:pPr>
       <w:r>
         <w:rPr>
           <w:noProof/>
@@ -423,7 +391,7 @@
                     </pic:cNvPicPr>
                   </pic:nvPicPr>
                   <pic:blipFill>
-                    <a:blip r:embed="rId12" cstate="print">
+                    <a:blip r:embed="rId11" cstate="print">
                       <a:extLst>
                         <a:ext uri="{28A0092B-C50C-407E-A947-70E740481C1C}">
                           <a14:useLocalDpi xmlns:a14="http://schemas.microsoft.com/office/drawing/2010/main"/>
@@ -458,9 +426,6 @@
     <w:p>
       <w:pPr>
         <w:ind w:firstLineChars="236" w:firstLine="566"/>
-        <w:rPr>
-          <w:rFonts w:hint="eastAsia"/>
-        </w:rPr>
       </w:pPr>
       <w:r>
         <w:rPr>
@@ -494,11 +459,6 @@
       </w:r>
     </w:p>
     <w:p>
-      <w:pPr>
-        <w:rPr>
-          <w:rFonts w:hint="eastAsia"/>
-        </w:rPr>
-      </w:pPr>
       <w:r>
         <w:rPr>
           <w:noProof/>
@@ -516,6 +476,69 @@
                 <pic:pic xmlns:pic="http://schemas.openxmlformats.org/drawingml/2006/picture">
                   <pic:nvPicPr>
                     <pic:cNvPr id="0" name="Picture 4"/>
+                    <pic:cNvPicPr>
+                      <a:picLocks noChangeAspect="1" noChangeArrowheads="1"/>
+                    </pic:cNvPicPr>
+                  </pic:nvPicPr>
+                  <pic:blipFill>
+                    <a:blip r:embed="rId12" cstate="print">
+                      <a:extLst>
+                        <a:ext uri="{28A0092B-C50C-407E-A947-70E740481C1C}">
+                          <a14:useLocalDpi xmlns:a14="http://schemas.microsoft.com/office/drawing/2010/main"/>
+                        </a:ext>
+                      </a:extLst>
+                    </a:blip>
+                    <a:srcRect/>
+                    <a:stretch>
+                      <a:fillRect/>
+                    </a:stretch>
+                  </pic:blipFill>
+                  <pic:spPr bwMode="auto">
+                    <a:xfrm>
+                      <a:off x="0" y="0"/>
+                      <a:ext cx="5263515" cy="2901950"/>
+                    </a:xfrm>
+                    <a:prstGeom prst="rect">
+                      <a:avLst/>
+                    </a:prstGeom>
+                    <a:noFill/>
+                    <a:ln>
+                      <a:noFill/>
+                    </a:ln>
+                  </pic:spPr>
+                </pic:pic>
+              </a:graphicData>
+            </a:graphic>
+          </wp:inline>
+        </w:drawing>
+      </w:r>
+    </w:p>
+    <w:p>
+      <w:r>
+        <w:rPr>
+          <w:rFonts w:hint="eastAsia"/>
+        </w:rPr>
+        <w:t>登录后主面板的功能分区介绍。</w:t>
+      </w:r>
+    </w:p>
+    <w:p>
+      <w:r>
+        <w:rPr>
+          <w:noProof/>
+        </w:rPr>
+        <w:drawing>
+          <wp:inline distT="0" distB="0" distL="0" distR="0" wp14:anchorId="5D11B790" wp14:editId="0BBBFD50">
+            <wp:extent cx="5263515" cy="2901950"/>
+            <wp:effectExtent l="0" t="0" r="0" b="0"/>
+            <wp:docPr id="5" name="图片 5"/>
+            <wp:cNvGraphicFramePr>
+              <a:graphicFrameLocks xmlns:a="http://schemas.openxmlformats.org/drawingml/2006/main" noChangeAspect="1"/>
+            </wp:cNvGraphicFramePr>
+            <a:graphic xmlns:a="http://schemas.openxmlformats.org/drawingml/2006/main">
+              <a:graphicData uri="http://schemas.openxmlformats.org/drawingml/2006/picture">
+                <pic:pic xmlns:pic="http://schemas.openxmlformats.org/drawingml/2006/picture">
+                  <pic:nvPicPr>
+                    <pic:cNvPr id="0" name="Picture 5"/>
                     <pic:cNvPicPr>
                       <a:picLocks noChangeAspect="1" noChangeArrowheads="1"/>
                     </pic:cNvPicPr>
@@ -555,87 +578,11 @@
     </w:p>
     <w:p>
       <w:pPr>
-        <w:rPr>
-          <w:rFonts w:hint="eastAsia"/>
-        </w:rPr>
-      </w:pPr>
-      <w:r>
-        <w:rPr>
-          <w:rFonts w:hint="eastAsia"/>
-        </w:rPr>
-        <w:t>登录后主面板的功能分区介绍。</w:t>
-      </w:r>
-    </w:p>
-    <w:p>
-      <w:pPr>
-        <w:rPr>
-          <w:rFonts w:hint="eastAsia"/>
-        </w:rPr>
-      </w:pPr>
-      <w:r>
-        <w:rPr>
-          <w:noProof/>
-        </w:rPr>
-        <w:drawing>
-          <wp:inline distT="0" distB="0" distL="0" distR="0" wp14:anchorId="5D11B790" wp14:editId="0BBBFD50">
-            <wp:extent cx="5263515" cy="2901950"/>
-            <wp:effectExtent l="0" t="0" r="0" b="0"/>
-            <wp:docPr id="5" name="图片 5"/>
-            <wp:cNvGraphicFramePr>
-              <a:graphicFrameLocks xmlns:a="http://schemas.openxmlformats.org/drawingml/2006/main" noChangeAspect="1"/>
-            </wp:cNvGraphicFramePr>
-            <a:graphic xmlns:a="http://schemas.openxmlformats.org/drawingml/2006/main">
-              <a:graphicData uri="http://schemas.openxmlformats.org/drawingml/2006/picture">
-                <pic:pic xmlns:pic="http://schemas.openxmlformats.org/drawingml/2006/picture">
-                  <pic:nvPicPr>
-                    <pic:cNvPr id="0" name="Picture 5"/>
-                    <pic:cNvPicPr>
-                      <a:picLocks noChangeAspect="1" noChangeArrowheads="1"/>
-                    </pic:cNvPicPr>
-                  </pic:nvPicPr>
-                  <pic:blipFill>
-                    <a:blip r:embed="rId14" cstate="print">
-                      <a:extLst>
-                        <a:ext uri="{28A0092B-C50C-407E-A947-70E740481C1C}">
-                          <a14:useLocalDpi xmlns:a14="http://schemas.microsoft.com/office/drawing/2010/main"/>
-                        </a:ext>
-                      </a:extLst>
-                    </a:blip>
-                    <a:srcRect/>
-                    <a:stretch>
-                      <a:fillRect/>
-                    </a:stretch>
-                  </pic:blipFill>
-                  <pic:spPr bwMode="auto">
-                    <a:xfrm>
-                      <a:off x="0" y="0"/>
-                      <a:ext cx="5263515" cy="2901950"/>
-                    </a:xfrm>
-                    <a:prstGeom prst="rect">
-                      <a:avLst/>
-                    </a:prstGeom>
-                    <a:noFill/>
-                    <a:ln>
-                      <a:noFill/>
-                    </a:ln>
-                  </pic:spPr>
-                </pic:pic>
-              </a:graphicData>
-            </a:graphic>
-          </wp:inline>
-        </w:drawing>
-      </w:r>
-    </w:p>
-    <w:p>
-      <w:pPr>
         <w:pStyle w:val="3"/>
         <w:numPr>
           <w:ilvl w:val="0"/>
           <w:numId w:val="5"/>
         </w:numPr>
-        <w:rPr>
-          <w:rFonts w:hint="eastAsia"/>
-        </w:rPr>
       </w:pPr>
       <w:r>
         <w:rPr>
@@ -651,7 +598,6 @@
           <w:numId w:val="9"/>
         </w:numPr>
         <w:rPr>
-          <w:rFonts w:hint="eastAsia"/>
           <w:b/>
         </w:rPr>
       </w:pPr>
@@ -664,11 +610,6 @@
       </w:r>
     </w:p>
     <w:p>
-      <w:pPr>
-        <w:rPr>
-          <w:rFonts w:hint="eastAsia"/>
-        </w:rPr>
-      </w:pPr>
       <w:r>
         <w:rPr>
           <w:rFonts w:hint="eastAsia"/>
@@ -677,11 +618,6 @@
       </w:r>
     </w:p>
     <w:p>
-      <w:pPr>
-        <w:rPr>
-          <w:rFonts w:hint="eastAsia"/>
-        </w:rPr>
-      </w:pPr>
       <w:r>
         <w:rPr>
           <w:noProof/>
@@ -704,7 +640,7 @@
                     </pic:cNvPicPr>
                   </pic:nvPicPr>
                   <pic:blipFill>
-                    <a:blip r:embed="rId15" cstate="print">
+                    <a:blip r:embed="rId14" cstate="print">
                       <a:extLst>
                         <a:ext uri="{28A0092B-C50C-407E-A947-70E740481C1C}">
                           <a14:useLocalDpi xmlns:a14="http://schemas.microsoft.com/office/drawing/2010/main"/>
@@ -739,9 +675,6 @@
     <w:p>
       <w:pPr>
         <w:ind w:firstLine="420"/>
-        <w:rPr>
-          <w:rFonts w:hint="eastAsia"/>
-        </w:rPr>
       </w:pPr>
       <w:r>
         <w:rPr>
@@ -821,9 +754,6 @@
     <w:p>
       <w:pPr>
         <w:ind w:firstLine="420"/>
-        <w:rPr>
-          <w:rFonts w:hint="eastAsia"/>
-        </w:rPr>
       </w:pPr>
       <w:r>
         <w:rPr>
@@ -848,9 +778,6 @@
     <w:p>
       <w:pPr>
         <w:ind w:firstLine="420"/>
-        <w:rPr>
-          <w:rFonts w:hint="eastAsia"/>
-        </w:rPr>
       </w:pPr>
       <w:r>
         <w:rPr>
@@ -881,9 +808,6 @@
     <w:p>
       <w:pPr>
         <w:ind w:firstLine="420"/>
-        <w:rPr>
-          <w:rFonts w:hint="eastAsia"/>
-        </w:rPr>
       </w:pPr>
       <w:r>
         <w:rPr>
@@ -902,9 +826,6 @@
     <w:p>
       <w:pPr>
         <w:ind w:firstLine="420"/>
-        <w:rPr>
-          <w:rFonts w:hint="eastAsia"/>
-        </w:rPr>
       </w:pPr>
       <w:r>
         <w:rPr>
@@ -942,9 +863,6 @@
     <w:p>
       <w:pPr>
         <w:ind w:firstLine="420"/>
-        <w:rPr>
-          <w:rFonts w:hint="eastAsia"/>
-        </w:rPr>
       </w:pPr>
       <w:r>
         <w:rPr>
@@ -963,9 +881,6 @@
     <w:p>
       <w:pPr>
         <w:ind w:firstLine="420"/>
-        <w:rPr>
-          <w:rFonts w:hint="eastAsia"/>
-        </w:rPr>
       </w:pPr>
       <w:r>
         <w:rPr>
@@ -984,9 +899,6 @@
     <w:p>
       <w:pPr>
         <w:ind w:firstLine="420"/>
-        <w:rPr>
-          <w:rFonts w:hint="eastAsia"/>
-        </w:rPr>
       </w:pPr>
       <w:r>
         <w:rPr>
@@ -1005,9 +917,6 @@
     <w:p>
       <w:pPr>
         <w:ind w:firstLine="420"/>
-        <w:rPr>
-          <w:rFonts w:hint="eastAsia"/>
-        </w:rPr>
       </w:pPr>
       <w:r>
         <w:rPr>
@@ -1032,9 +941,6 @@
     <w:p>
       <w:pPr>
         <w:ind w:firstLine="420"/>
-        <w:rPr>
-          <w:rFonts w:hint="eastAsia"/>
-        </w:rPr>
       </w:pPr>
       <w:r>
         <w:rPr>
@@ -1053,9 +959,6 @@
     <w:p>
       <w:pPr>
         <w:ind w:firstLine="420"/>
-        <w:rPr>
-          <w:rFonts w:hint="eastAsia"/>
-        </w:rPr>
       </w:pPr>
       <w:r>
         <w:rPr>
@@ -1074,9 +977,6 @@
     <w:p>
       <w:pPr>
         <w:ind w:firstLine="420"/>
-        <w:rPr>
-          <w:rFonts w:hint="eastAsia"/>
-        </w:rPr>
       </w:pPr>
     </w:p>
     <w:p>
@@ -1086,7 +986,6 @@
           <w:numId w:val="9"/>
         </w:numPr>
         <w:rPr>
-          <w:rFonts w:hint="eastAsia"/>
           <w:b/>
         </w:rPr>
       </w:pPr>
@@ -1101,9 +1000,6 @@
     <w:p>
       <w:pPr>
         <w:ind w:firstLine="420"/>
-        <w:rPr>
-          <w:rFonts w:hint="eastAsia"/>
-        </w:rPr>
       </w:pPr>
       <w:r>
         <w:rPr>
@@ -1124,9 +1020,6 @@
           <w:ilvl w:val="0"/>
           <w:numId w:val="9"/>
         </w:numPr>
-        <w:rPr>
-          <w:rFonts w:hint="eastAsia"/>
-        </w:rPr>
       </w:pPr>
       <w:r>
         <w:rPr>
@@ -1138,9 +1031,6 @@
     <w:p>
       <w:pPr>
         <w:ind w:firstLineChars="177" w:firstLine="425"/>
-        <w:rPr>
-          <w:rFonts w:hint="eastAsia"/>
-        </w:rPr>
       </w:pPr>
       <w:r>
         <w:rPr>
@@ -1153,7 +1043,6 @@
       <w:pPr>
         <w:ind w:firstLineChars="177" w:firstLine="425"/>
         <w:rPr>
-          <w:rFonts w:hint="eastAsia"/>
           <w:color w:val="FF0000"/>
         </w:rPr>
       </w:pPr>
@@ -1185,6 +1074,7 @@
         </w:rPr>
         <w:t>（</w:t>
       </w:r>
+      <w:proofErr w:type="spellStart"/>
       <w:r>
         <w:rPr>
           <w:rFonts w:hint="eastAsia"/>
@@ -1192,6 +1082,7 @@
         </w:rPr>
         <w:t>xls</w:t>
       </w:r>
+      <w:proofErr w:type="spellEnd"/>
       <w:r>
         <w:rPr>
           <w:rFonts w:hint="eastAsia"/>
@@ -1199,6 +1090,7 @@
         </w:rPr>
         <w:t>、</w:t>
       </w:r>
+      <w:proofErr w:type="spellStart"/>
       <w:r>
         <w:rPr>
           <w:rFonts w:hint="eastAsia"/>
@@ -1206,6 +1098,7 @@
         </w:rPr>
         <w:t>csv</w:t>
       </w:r>
+      <w:proofErr w:type="spellEnd"/>
       <w:r>
         <w:rPr>
           <w:rFonts w:hint="eastAsia"/>
@@ -1236,11 +1129,6 @@
       </w:r>
     </w:p>
     <w:p>
-      <w:pPr>
-        <w:rPr>
-          <w:rFonts w:hint="eastAsia"/>
-        </w:rPr>
-      </w:pPr>
       <w:r>
         <w:rPr>
           <w:noProof/>
@@ -1263,7 +1151,7 @@
                     </pic:cNvPicPr>
                   </pic:nvPicPr>
                   <pic:blipFill>
-                    <a:blip r:embed="rId16" cstate="print">
+                    <a:blip r:embed="rId15" cstate="print">
                       <a:extLst>
                         <a:ext uri="{28A0092B-C50C-407E-A947-70E740481C1C}">
                           <a14:useLocalDpi xmlns:a14="http://schemas.microsoft.com/office/drawing/2010/main"/>
@@ -1298,9 +1186,6 @@
     <w:p>
       <w:pPr>
         <w:ind w:firstLineChars="177" w:firstLine="425"/>
-        <w:rPr>
-          <w:rFonts w:hint="eastAsia"/>
-        </w:rPr>
       </w:pPr>
       <w:r>
         <w:rPr>
@@ -1379,7 +1264,7 @@
                     </pic:cNvPicPr>
                   </pic:nvPicPr>
                   <pic:blipFill>
-                    <a:blip r:embed="rId17" cstate="print">
+                    <a:blip r:embed="rId16" cstate="print">
                       <a:extLst>
                         <a:ext uri="{28A0092B-C50C-407E-A947-70E740481C1C}">
                           <a14:useLocalDpi xmlns:a14="http://schemas.microsoft.com/office/drawing/2010/main"/>
@@ -1413,14 +1298,117 @@
     </w:p>
     <w:p>
       <w:pPr>
+        <w:rPr>
+          <w:rFonts w:hint="eastAsia"/>
+        </w:rPr>
+      </w:pPr>
+    </w:p>
+    <w:p>
+      <w:pPr>
+        <w:rPr>
+          <w:rFonts w:hint="eastAsia"/>
+        </w:rPr>
+      </w:pPr>
+      <w:r>
+        <w:rPr>
+          <w:rFonts w:hint="eastAsia"/>
+        </w:rPr>
+        <w:t>数据导入补充说明：</w:t>
+      </w:r>
+    </w:p>
+    <w:p>
+      <w:pPr>
+        <w:rPr>
+          <w:rFonts w:hint="eastAsia"/>
+        </w:rPr>
+      </w:pPr>
+      <w:r>
+        <w:rPr>
+          <w:rFonts w:hint="eastAsia"/>
+          <w:color w:val="FF0000"/>
+        </w:rPr>
+        <w:t>续期</w:t>
+      </w:r>
+      <w:r>
+        <w:rPr>
+          <w:rFonts w:hint="eastAsia"/>
+          <w:color w:val="FF0000"/>
+        </w:rPr>
+        <w:t>数据</w:t>
+      </w:r>
+      <w:r>
+        <w:rPr>
+          <w:rFonts w:hint="eastAsia"/>
+          <w:color w:val="FF0000"/>
+        </w:rPr>
+        <w:t>的导入有三种数据导入</w:t>
+      </w:r>
+      <w:r>
+        <w:rPr>
+          <w:rFonts w:hint="eastAsia"/>
+        </w:rPr>
+        <w:t>：续期应收，继续率，总部催收数据。</w:t>
+      </w:r>
+    </w:p>
+    <w:p>
+      <w:pPr>
+        <w:rPr>
+          <w:rFonts w:hint="eastAsia"/>
+        </w:rPr>
+      </w:pPr>
+      <w:r>
+        <w:rPr>
+          <w:rFonts w:hint="eastAsia"/>
+          <w:color w:val="FF0000"/>
+        </w:rPr>
+        <w:t>客服数据的导入也可以有两种数据</w:t>
+      </w:r>
+      <w:r>
+        <w:rPr>
+          <w:rFonts w:hint="eastAsia"/>
+        </w:rPr>
+        <w:t>：回访不成功列表，</w:t>
+      </w:r>
+      <w:r>
+        <w:rPr>
+          <w:rFonts w:hint="eastAsia"/>
+        </w:rPr>
+        <w:t>11185</w:t>
+      </w:r>
+      <w:r>
+        <w:rPr>
+          <w:rFonts w:hint="eastAsia"/>
+        </w:rPr>
+        <w:t>催收数据</w:t>
+      </w:r>
+    </w:p>
+    <w:p>
+      <w:pPr>
+        <w:rPr>
+          <w:rFonts w:hint="eastAsia"/>
+        </w:rPr>
+      </w:pPr>
+    </w:p>
+    <w:p>
+      <w:pPr>
+        <w:rPr>
+          <w:rFonts w:hint="eastAsia"/>
+        </w:rPr>
+      </w:pPr>
+      <w:r>
+        <w:rPr>
+          <w:rFonts w:hint="eastAsia"/>
+        </w:rPr>
+        <w:t>（注：客服数据的回信数据暂未处理，需要进一步明确是延伸系统还是数据导入方式）</w:t>
+      </w:r>
+    </w:p>
+    <w:p>
+      <w:pPr>
         <w:pStyle w:val="3"/>
         <w:numPr>
           <w:ilvl w:val="0"/>
           <w:numId w:val="5"/>
         </w:numPr>
-        <w:rPr>
-          <w:rFonts w:hint="eastAsia"/>
-        </w:rPr>
       </w:pPr>
       <w:r>
         <w:rPr>
@@ -1436,7 +1424,6 @@
           <w:numId w:val="9"/>
         </w:numPr>
         <w:rPr>
-          <w:rFonts w:hint="eastAsia"/>
           <w:b/>
         </w:rPr>
       </w:pPr>
@@ -1449,11 +1436,6 @@
       </w:r>
     </w:p>
     <w:p>
-      <w:pPr>
-        <w:rPr>
-          <w:rFonts w:hint="eastAsia"/>
-        </w:rPr>
-      </w:pPr>
       <w:r>
         <w:rPr>
           <w:noProof/>
@@ -1476,7 +1458,7 @@
                     </pic:cNvPicPr>
                   </pic:nvPicPr>
                   <pic:blipFill>
-                    <a:blip r:embed="rId18" cstate="print">
+                    <a:blip r:embed="rId17" cstate="print">
                       <a:extLst>
                         <a:ext uri="{28A0092B-C50C-407E-A947-70E740481C1C}">
                           <a14:useLocalDpi xmlns:a14="http://schemas.microsoft.com/office/drawing/2010/main"/>
@@ -1511,9 +1493,6 @@
     <w:p>
       <w:pPr>
         <w:ind w:firstLineChars="177" w:firstLine="425"/>
-        <w:rPr>
-          <w:rFonts w:hint="eastAsia"/>
-        </w:rPr>
       </w:pPr>
       <w:r>
         <w:rPr>
@@ -1523,11 +1502,6 @@
       </w:r>
     </w:p>
     <w:p>
-      <w:pPr>
-        <w:rPr>
-          <w:rFonts w:hint="eastAsia"/>
-        </w:rPr>
-      </w:pPr>
       <w:r>
         <w:rPr>
           <w:noProof/>
@@ -1550,7 +1524,7 @@
                     </pic:cNvPicPr>
                   </pic:nvPicPr>
                   <pic:blipFill>
-                    <a:blip r:embed="rId19" cstate="print">
+                    <a:blip r:embed="rId18" cstate="print">
                       <a:extLst>
                         <a:ext uri="{28A0092B-C50C-407E-A947-70E740481C1C}">
                           <a14:useLocalDpi xmlns:a14="http://schemas.microsoft.com/office/drawing/2010/main"/>
@@ -1585,9 +1559,6 @@
     <w:p>
       <w:pPr>
         <w:ind w:firstLineChars="177" w:firstLine="425"/>
-        <w:rPr>
-          <w:rFonts w:hint="eastAsia"/>
-        </w:rPr>
       </w:pPr>
       <w:r>
         <w:rPr>
@@ -1613,9 +1584,6 @@
     <w:p>
       <w:pPr>
         <w:ind w:firstLineChars="177" w:firstLine="425"/>
-        <w:rPr>
-          <w:rFonts w:hint="eastAsia"/>
-        </w:rPr>
       </w:pPr>
       <w:r>
         <w:rPr>
@@ -1625,11 +1593,6 @@
       </w:r>
     </w:p>
     <w:p>
-      <w:pPr>
-        <w:rPr>
-          <w:rFonts w:hint="eastAsia"/>
-        </w:rPr>
-      </w:pPr>
       <w:r>
         <w:rPr>
           <w:noProof/>
@@ -1652,7 +1615,7 @@
                     </pic:cNvPicPr>
                   </pic:nvPicPr>
                   <pic:blipFill>
-                    <a:blip r:embed="rId20" cstate="print">
+                    <a:blip r:embed="rId19" cstate="print">
                       <a:extLst>
                         <a:ext uri="{28A0092B-C50C-407E-A947-70E740481C1C}">
                           <a14:useLocalDpi xmlns:a14="http://schemas.microsoft.com/office/drawing/2010/main"/>
@@ -1687,7 +1650,6 @@
     <w:p>
       <w:pPr>
         <w:rPr>
-          <w:rFonts w:hint="eastAsia"/>
           <w:b/>
           <w:color w:val="FF0000"/>
         </w:rPr>
@@ -1708,11 +1670,6 @@
       </w:r>
     </w:p>
     <w:p>
-      <w:pPr>
-        <w:rPr>
-          <w:rFonts w:hint="eastAsia"/>
-        </w:rPr>
-      </w:pPr>
       <w:r>
         <w:rPr>
           <w:rFonts w:hint="eastAsia"/>
@@ -1721,11 +1678,6 @@
       </w:r>
     </w:p>
     <w:p>
-      <w:pPr>
-        <w:rPr>
-          <w:rFonts w:hint="eastAsia"/>
-        </w:rPr>
-      </w:pPr>
       <w:r>
         <w:rPr>
           <w:noProof/>
@@ -1748,7 +1700,7 @@
                     </pic:cNvPicPr>
                   </pic:nvPicPr>
                   <pic:blipFill>
-                    <a:blip r:embed="rId21" cstate="print">
+                    <a:blip r:embed="rId20" cstate="print">
                       <a:extLst>
                         <a:ext uri="{28A0092B-C50C-407E-A947-70E740481C1C}">
                           <a14:useLocalDpi xmlns:a14="http://schemas.microsoft.com/office/drawing/2010/main"/>
@@ -1787,9 +1739,6 @@
           <w:ilvl w:val="0"/>
           <w:numId w:val="5"/>
         </w:numPr>
-        <w:rPr>
-          <w:rFonts w:hint="eastAsia"/>
-        </w:rPr>
       </w:pPr>
       <w:r>
         <w:rPr>
@@ -1801,9 +1750,6 @@
     <w:p>
       <w:pPr>
         <w:ind w:firstLineChars="177" w:firstLine="425"/>
-        <w:rPr>
-          <w:rFonts w:hint="eastAsia"/>
-        </w:rPr>
       </w:pPr>
       <w:r>
         <w:rPr>
@@ -1815,9 +1761,6 @@
     <w:p>
       <w:pPr>
         <w:ind w:firstLineChars="177" w:firstLine="425"/>
-        <w:rPr>
-          <w:rFonts w:hint="eastAsia"/>
-        </w:rPr>
       </w:pPr>
       <w:r>
         <w:rPr>
@@ -1833,9 +1776,6 @@
           <w:ilvl w:val="0"/>
           <w:numId w:val="5"/>
         </w:numPr>
-        <w:rPr>
-          <w:rFonts w:hint="eastAsia"/>
-        </w:rPr>
       </w:pPr>
       <w:r>
         <w:rPr>
@@ -1847,9 +1787,6 @@
     <w:p>
       <w:pPr>
         <w:ind w:firstLineChars="177" w:firstLine="425"/>
-        <w:rPr>
-          <w:rFonts w:hint="eastAsia"/>
-        </w:rPr>
       </w:pPr>
       <w:r>
         <w:rPr>
@@ -1865,9 +1802,6 @@
           <w:ilvl w:val="0"/>
           <w:numId w:val="5"/>
         </w:numPr>
-        <w:rPr>
-          <w:rFonts w:hint="eastAsia"/>
-        </w:rPr>
       </w:pPr>
       <w:r>
         <w:rPr>
@@ -1919,7 +1853,7 @@
           <w:b/>
           <w:color w:val="FF0000"/>
         </w:rPr>
-        <w:t>注意：此部分可能会进行优化，是不是有省分回访针对总部回访数据对碰省中心的数据后导入，或者直接开房给</w:t>
+        <w:t>注意：此部分可能会进行优化，是不是有省分回访针对总部回访数据对碰省中心的数据后导入，或者直接</w:t>
       </w:r>
       <w:r>
         <w:rPr>
@@ -1927,7 +1861,7 @@
           <w:b/>
           <w:color w:val="FF0000"/>
         </w:rPr>
-        <w:t>11185</w:t>
+        <w:t>开放</w:t>
       </w:r>
       <w:r>
         <w:rPr>
@@ -1935,6 +1869,22 @@
           <w:b/>
           <w:color w:val="FF0000"/>
         </w:rPr>
+        <w:t>给</w:t>
+      </w:r>
+      <w:r>
+        <w:rPr>
+          <w:rFonts w:hint="eastAsia"/>
+          <w:b/>
+          <w:color w:val="FF0000"/>
+        </w:rPr>
+        <w:t>11185</w:t>
+      </w:r>
+      <w:r>
+        <w:rPr>
+          <w:rFonts w:hint="eastAsia"/>
+          <w:b/>
+          <w:color w:val="FF0000"/>
+        </w:rPr>
         <w:t>进行登记</w:t>
       </w:r>
       <w:r>
@@ -1943,6 +1893,19 @@
         </w:rPr>
         <w:t>——可能由此会产生一些程序修改。</w:t>
       </w:r>
+    </w:p>
+    <w:p>
+      <w:pPr>
+        <w:ind w:firstLineChars="177" w:firstLine="425"/>
+      </w:pPr>
+      <w:r>
+        <w:rPr>
+          <w:rFonts w:hint="eastAsia"/>
+        </w:rPr>
+        <w:t>商函的回信数据一样。</w:t>
+      </w:r>
+      <w:bookmarkStart w:id="0" w:name="_GoBack"/>
+      <w:bookmarkEnd w:id="0"/>
     </w:p>
     <w:p>
       <w:pPr>
@@ -1951,9 +1914,6 @@
           <w:ilvl w:val="0"/>
           <w:numId w:val="5"/>
         </w:numPr>
-        <w:rPr>
-          <w:rFonts w:hint="eastAsia"/>
-        </w:rPr>
       </w:pPr>
       <w:r>
         <w:rPr>
@@ -1965,9 +1925,6 @@
     <w:p>
       <w:pPr>
         <w:ind w:firstLineChars="177" w:firstLine="425"/>
-        <w:rPr>
-          <w:rFonts w:hint="eastAsia"/>
-        </w:rPr>
       </w:pPr>
       <w:r>
         <w:rPr>
@@ -1983,9 +1940,6 @@
           <w:ilvl w:val="0"/>
           <w:numId w:val="5"/>
         </w:numPr>
-        <w:rPr>
-          <w:rFonts w:hint="eastAsia"/>
-        </w:rPr>
       </w:pPr>
       <w:r>
         <w:rPr>
@@ -1997,9 +1951,6 @@
     <w:p>
       <w:pPr>
         <w:ind w:firstLineChars="177" w:firstLine="425"/>
-        <w:rPr>
-          <w:rFonts w:hint="eastAsia"/>
-        </w:rPr>
       </w:pPr>
       <w:r>
         <w:rPr>
@@ -2015,9 +1966,6 @@
           <w:ilvl w:val="0"/>
           <w:numId w:val="5"/>
         </w:numPr>
-        <w:rPr>
-          <w:rFonts w:hint="eastAsia"/>
-        </w:rPr>
       </w:pPr>
       <w:r>
         <w:rPr>
@@ -2029,9 +1977,6 @@
     <w:p>
       <w:pPr>
         <w:ind w:firstLineChars="177" w:firstLine="425"/>
-        <w:rPr>
-          <w:rFonts w:hint="eastAsia"/>
-        </w:rPr>
       </w:pPr>
       <w:r>
         <w:rPr>
@@ -2047,9 +1992,6 @@
           <w:ilvl w:val="0"/>
           <w:numId w:val="5"/>
         </w:numPr>
-        <w:rPr>
-          <w:rFonts w:hint="eastAsia"/>
-        </w:rPr>
       </w:pPr>
       <w:r>
         <w:rPr>
@@ -2064,9 +2006,6 @@
           <w:ilvl w:val="0"/>
           <w:numId w:val="6"/>
         </w:numPr>
-        <w:rPr>
-          <w:rFonts w:hint="eastAsia"/>
-        </w:rPr>
       </w:pPr>
       <w:r>
         <w:rPr>
@@ -2087,9 +2026,6 @@
           <w:ilvl w:val="0"/>
           <w:numId w:val="6"/>
         </w:numPr>
-        <w:rPr>
-          <w:rFonts w:hint="eastAsia"/>
-        </w:rPr>
       </w:pPr>
       <w:r>
         <w:rPr>
@@ -2104,9 +2040,6 @@
           <w:ilvl w:val="0"/>
           <w:numId w:val="6"/>
         </w:numPr>
-        <w:rPr>
-          <w:rFonts w:hint="eastAsia"/>
-        </w:rPr>
       </w:pPr>
       <w:r>
         <w:rPr>
@@ -2121,9 +2054,6 @@
           <w:ilvl w:val="0"/>
           <w:numId w:val="6"/>
         </w:numPr>
-        <w:rPr>
-          <w:rFonts w:hint="eastAsia"/>
-        </w:rPr>
       </w:pPr>
       <w:r>
         <w:rPr>
@@ -2138,9 +2068,6 @@
           <w:ilvl w:val="0"/>
           <w:numId w:val="6"/>
         </w:numPr>
-        <w:rPr>
-          <w:rFonts w:hint="eastAsia"/>
-        </w:rPr>
       </w:pPr>
       <w:r>
         <w:rPr>
@@ -2155,9 +2082,6 @@
           <w:ilvl w:val="0"/>
           <w:numId w:val="6"/>
         </w:numPr>
-        <w:rPr>
-          <w:rFonts w:hint="eastAsia"/>
-        </w:rPr>
       </w:pPr>
       <w:r>
         <w:rPr>
@@ -2173,9 +2097,6 @@
           <w:ilvl w:val="0"/>
           <w:numId w:val="5"/>
         </w:numPr>
-        <w:rPr>
-          <w:rFonts w:hint="eastAsia"/>
-        </w:rPr>
       </w:pPr>
       <w:r>
         <w:rPr>
@@ -2187,9 +2108,6 @@
     <w:p>
       <w:pPr>
         <w:ind w:firstLineChars="177" w:firstLine="425"/>
-        <w:rPr>
-          <w:rFonts w:hint="eastAsia"/>
-        </w:rPr>
       </w:pPr>
       <w:r>
         <w:rPr>
@@ -2198,16 +2116,10 @@
         <w:t>包括用户管理、角色管理、模块管理、组织（机构）管理，日志管理等基本的配置功能。</w:t>
       </w:r>
     </w:p>
-    <w:p>
-      <w:pPr>
-        <w:rPr>
-          <w:rFonts w:hint="eastAsia"/>
-        </w:rPr>
-      </w:pPr>
-    </w:p>
+    <w:p/>
     <w:sectPr>
-      <w:headerReference w:type="default" r:id="rId22"/>
-      <w:footerReference w:type="default" r:id="rId23"/>
+      <w:headerReference w:type="default" r:id="rId21"/>
+      <w:footerReference w:type="default" r:id="rId22"/>
       <w:pgSz w:w="11900" w:h="16840"/>
       <w:pgMar w:top="1440" w:right="1800" w:bottom="1440" w:left="1800" w:header="851" w:footer="992" w:gutter="0"/>
       <w:cols w:space="425"/>
@@ -2242,9 +2154,6 @@
     <w:pPr>
       <w:pStyle w:val="a9"/>
       <w:jc w:val="center"/>
-      <w:rPr>
-        <w:rFonts w:hint="eastAsia"/>
-      </w:rPr>
     </w:pPr>
     <w:r>
       <w:rPr>
@@ -2269,7 +2178,7 @@
         <w:rStyle w:val="ab"/>
         <w:noProof/>
       </w:rPr>
-      <w:t>1</w:t>
+      <w:t>6</w:t>
     </w:r>
     <w:r>
       <w:rPr>
@@ -2306,9 +2215,6 @@
     <w:pPr>
       <w:pStyle w:val="a7"/>
       <w:jc w:val="both"/>
-      <w:rPr>
-        <w:rFonts w:hint="eastAsia"/>
-      </w:rPr>
     </w:pPr>
     <w:r>
       <w:rPr>
@@ -4478,7 +4384,7 @@
 </file>
 
 <file path=customXml/itemProps1.xml><?xml version="1.0" encoding="utf-8"?>
-<ds:datastoreItem xmlns:ds="http://schemas.openxmlformats.org/officeDocument/2006/customXml" ds:itemID="{C67D0B45-C963-5B48-A7D4-39BAB1F30F3C}">
+<ds:datastoreItem xmlns:ds="http://schemas.openxmlformats.org/officeDocument/2006/customXml" ds:itemID="{78B7FF32-B9CD-7B49-8365-938132210B2D}">
   <ds:schemaRefs>
     <ds:schemaRef ds:uri="http://schemas.openxmlformats.org/officeDocument/2006/bibliography"/>
   </ds:schemaRefs>

</xml_diff>